<commit_message>
fix regex artikel dan gambar
</commit_message>
<xml_diff>
--- a/Soal PPS Bagian 1.docx
+++ b/Soal PPS Bagian 1.docx
@@ -39,6 +39,29 @@
         <w:rPr>
           <w:rFonts w:ascii="Calibri" w:cs="Calibri" w:eastAsia="Calibri" w:hAnsi="Calibri"/>
           <w:b w:val="1"/>
+          <w:sz w:val="22"/>
+          <w:szCs w:val="22"/>
+        </w:rPr>
+      </w:pPr>
+      <w:r>
+        <w:rPr>
+          <w:rFonts w:ascii="Calibri" w:cs="Calibri" w:eastAsia="Calibri" w:hAnsi="Calibri"/>
+          <w:b w:val="1"/>
+          <w:sz w:val="22"/>
+          <w:szCs w:val="22"/>
+          <w:rtl w:val="0"/>
+        </w:rPr>
+        <w:t xml:space="preserve">Gambar 1 : </w:t>
+      </w:r>
+    </w:p>
+    <w:p>
+      <w:pPr>
+        <w:spacing w:after="200" w:before="0" w:line="276" w:lineRule="auto"/>
+        <w:ind w:left="0" w:right="0" w:firstLine="0"/>
+        <w:jc w:val="left"/>
+        <w:rPr>
+          <w:rFonts w:ascii="Calibri" w:cs="Calibri" w:eastAsia="Calibri" w:hAnsi="Calibri"/>
+          <w:b w:val="1"/>
           <w:color w:val="000000"/>
           <w:sz w:val="22"/>
           <w:szCs w:val="22"/>
@@ -57,7 +80,7 @@
           <wp:inline distB="114300" distT="114300" distL="114300" distR="114300">
             <wp:extent cx="5943600" cy="2819400"/>
             <wp:effectExtent b="0" l="0" r="0" t="0"/>
-            <wp:docPr id="3" name="image1.png"/>
+            <wp:docPr id="4" name="image1.png"/>
             <a:graphic>
               <a:graphicData uri="http://schemas.openxmlformats.org/drawingml/2006/picture">
                 <pic:pic>
@@ -315,6 +338,27 @@
     </w:p>
     <w:p>
       <w:pPr>
+        <w:spacing w:after="200" w:line="276" w:lineRule="auto"/>
+        <w:rPr>
+          <w:rFonts w:ascii="Calibri" w:cs="Calibri" w:eastAsia="Calibri" w:hAnsi="Calibri"/>
+          <w:b w:val="1"/>
+          <w:sz w:val="22"/>
+          <w:szCs w:val="22"/>
+        </w:rPr>
+      </w:pPr>
+      <w:r>
+        <w:rPr>
+          <w:rFonts w:ascii="Calibri" w:cs="Calibri" w:eastAsia="Calibri" w:hAnsi="Calibri"/>
+          <w:b w:val="1"/>
+          <w:sz w:val="22"/>
+          <w:szCs w:val="22"/>
+          <w:rtl w:val="0"/>
+        </w:rPr>
+        <w:t xml:space="preserve">Gambar 2 : </w:t>
+      </w:r>
+    </w:p>
+    <w:p>
+      <w:pPr>
         <w:spacing w:after="200" w:before="0" w:line="276" w:lineRule="auto"/>
         <w:ind w:left="0" w:right="0" w:firstLine="0"/>
         <w:jc w:val="left"/>
@@ -336,7 +380,7 @@
           <wp:inline distB="114300" distT="114300" distL="114300" distR="114300">
             <wp:extent cx="4705350" cy="2619375"/>
             <wp:effectExtent b="0" l="0" r="0" t="0"/>
-            <wp:docPr id="1" name="image2.png"/>
+            <wp:docPr id="6" name="image2.png"/>
             <a:graphic>
               <a:graphicData uri="http://schemas.openxmlformats.org/drawingml/2006/picture">
                 <pic:pic>
@@ -1979,7 +2023,7 @@
           <wp:inline distB="114300" distT="114300" distL="114300" distR="114300">
             <wp:extent cx="4705350" cy="2619375"/>
             <wp:effectExtent b="0" l="0" r="0" t="0"/>
-            <wp:docPr id="2" name="image2.png"/>
+            <wp:docPr id="5" name="image2.png"/>
             <a:graphic>
               <a:graphicData uri="http://schemas.openxmlformats.org/drawingml/2006/picture">
                 <pic:pic>
@@ -4595,11 +4639,8 @@
         <w:rPr>
           <w:rFonts w:ascii="Calibri" w:cs="Calibri" w:eastAsia="Calibri" w:hAnsi="Calibri"/>
           <w:b w:val="1"/>
-          <w:color w:val="000000"/>
-          <w:sz w:val="22"/>
-          <w:szCs w:val="22"/>
-          <w:shd w:fill="auto" w:val="clear"/>
-          <w:vertAlign w:val="baseline"/>
+          <w:sz w:val="22"/>
+          <w:szCs w:val="22"/>
         </w:rPr>
       </w:pPr>
       <w:r>
@@ -4615,6 +4656,103 @@
         </w:rPr>
         <w:t xml:space="preserve">Jawaban : C</w:t>
       </w:r>
+      <w:r>
+        <w:rPr>
+          <w:rtl w:val="0"/>
+        </w:rPr>
+      </w:r>
+    </w:p>
+    <w:p>
+      <w:pPr>
+        <w:spacing w:after="200" w:before="0" w:line="276" w:lineRule="auto"/>
+        <w:ind w:left="0" w:right="0" w:firstLine="0"/>
+        <w:jc w:val="left"/>
+        <w:rPr>
+          <w:rFonts w:ascii="Calibri" w:cs="Calibri" w:eastAsia="Calibri" w:hAnsi="Calibri"/>
+          <w:b w:val="1"/>
+          <w:sz w:val="22"/>
+          <w:szCs w:val="22"/>
+        </w:rPr>
+      </w:pPr>
+      <w:r>
+        <w:rPr>
+          <w:rFonts w:ascii="Calibri" w:cs="Calibri" w:eastAsia="Calibri" w:hAnsi="Calibri"/>
+          <w:b w:val="1"/>
+          <w:sz w:val="22"/>
+          <w:szCs w:val="22"/>
+          <w:rtl w:val="0"/>
+        </w:rPr>
+        <w:t xml:space="preserve">Artikel 18 :</w:t>
+      </w:r>
+    </w:p>
+    <w:p>
+      <w:pPr>
+        <w:spacing w:after="200" w:before="0" w:line="276" w:lineRule="auto"/>
+        <w:ind w:left="0" w:right="0" w:firstLine="0"/>
+        <w:jc w:val="left"/>
+        <w:rPr>
+          <w:rFonts w:ascii="Calibri" w:cs="Calibri" w:eastAsia="Calibri" w:hAnsi="Calibri"/>
+          <w:b w:val="1"/>
+          <w:sz w:val="22"/>
+          <w:szCs w:val="22"/>
+        </w:rPr>
+      </w:pPr>
+      <w:r>
+        <w:rPr>
+          <w:rFonts w:ascii="Calibri" w:cs="Calibri" w:eastAsia="Calibri" w:hAnsi="Calibri"/>
+          <w:b w:val="1"/>
+          <w:sz w:val="22"/>
+          <w:szCs w:val="22"/>
+          <w:rtl w:val="0"/>
+        </w:rPr>
+        <w:t xml:space="preserve">Olahraga sangat bermanfaat dan dapat membantu pertahanan tubuh supaya terhindar dari berbagai berbagai penyakit penyakit.</w:t>
+      </w:r>
+    </w:p>
+    <w:p>
+      <w:pPr>
+        <w:spacing w:after="200" w:before="0" w:line="276" w:lineRule="auto"/>
+        <w:ind w:left="0" w:right="0" w:firstLine="0"/>
+        <w:jc w:val="left"/>
+        <w:rPr>
+          <w:rFonts w:ascii="Calibri" w:cs="Calibri" w:eastAsia="Calibri" w:hAnsi="Calibri"/>
+          <w:b w:val="1"/>
+          <w:sz w:val="22"/>
+          <w:szCs w:val="22"/>
+        </w:rPr>
+      </w:pPr>
+      <w:r>
+        <w:rPr>
+          <w:rFonts w:ascii="Calibri" w:cs="Calibri" w:eastAsia="Calibri" w:hAnsi="Calibri"/>
+          <w:b w:val="1"/>
+          <w:sz w:val="22"/>
+          <w:szCs w:val="22"/>
+          <w:rtl w:val="0"/>
+        </w:rPr>
+        <w:t xml:space="preserve">Rajin melakukan beragam aktivitas olah olahraga, antara lain, dapat membuat kita semua dapat tidur secara nyenyak.</w:t>
+      </w:r>
+    </w:p>
+    <w:p>
+      <w:pPr>
+        <w:spacing w:after="200" w:before="0" w:line="276" w:lineRule="auto"/>
+        <w:ind w:left="0" w:right="0" w:firstLine="0"/>
+        <w:jc w:val="left"/>
+        <w:rPr>
+          <w:rFonts w:ascii="Calibri" w:cs="Calibri" w:eastAsia="Calibri" w:hAnsi="Calibri"/>
+          <w:b w:val="1"/>
+          <w:sz w:val="22"/>
+          <w:szCs w:val="22"/>
+        </w:rPr>
+      </w:pPr>
+      <w:r>
+        <w:rPr>
+          <w:rFonts w:ascii="Calibri" w:cs="Calibri" w:eastAsia="Calibri" w:hAnsi="Calibri"/>
+          <w:b w:val="1"/>
+          <w:sz w:val="22"/>
+          <w:szCs w:val="22"/>
+          <w:rtl w:val="0"/>
+        </w:rPr>
+        <w:t xml:space="preserve">Olahraga juga dapat mendorong kita semua untuk menjadi orang yang selalu ceria agar dapat terhindar dari beragam penyakit, termasuk kanker.</w:t>
+      </w:r>
     </w:p>
     <w:p>
       <w:pPr>
@@ -4848,11 +4986,8 @@
         <w:rPr>
           <w:rFonts w:ascii="Calibri" w:cs="Calibri" w:eastAsia="Calibri" w:hAnsi="Calibri"/>
           <w:b w:val="1"/>
-          <w:color w:val="000000"/>
-          <w:sz w:val="22"/>
-          <w:szCs w:val="22"/>
-          <w:shd w:fill="auto" w:val="clear"/>
-          <w:vertAlign w:val="baseline"/>
+          <w:sz w:val="22"/>
+          <w:szCs w:val="22"/>
         </w:rPr>
       </w:pPr>
       <w:r>
@@ -4868,6 +5003,116 @@
         </w:rPr>
         <w:t xml:space="preserve">Kabupaten/Kota.</w:t>
       </w:r>
+      <w:r>
+        <w:rPr>
+          <w:rtl w:val="0"/>
+        </w:rPr>
+      </w:r>
+    </w:p>
+    <w:p>
+      <w:pPr>
+        <w:spacing w:after="200" w:line="276" w:lineRule="auto"/>
+        <w:rPr>
+          <w:rFonts w:ascii="Calibri" w:cs="Calibri" w:eastAsia="Calibri" w:hAnsi="Calibri"/>
+          <w:b w:val="1"/>
+          <w:sz w:val="22"/>
+          <w:szCs w:val="22"/>
+        </w:rPr>
+      </w:pPr>
+      <w:r>
+        <w:rPr>
+          <w:rFonts w:ascii="Calibri" w:cs="Calibri" w:eastAsia="Calibri" w:hAnsi="Calibri"/>
+          <w:b w:val="1"/>
+          <w:sz w:val="22"/>
+          <w:szCs w:val="22"/>
+          <w:rtl w:val="0"/>
+        </w:rPr>
+        <w:t xml:space="preserve">Jawaban : B</w:t>
+      </w:r>
+    </w:p>
+    <w:p>
+      <w:pPr>
+        <w:spacing w:after="200" w:line="276" w:lineRule="auto"/>
+        <w:rPr>
+          <w:rFonts w:ascii="Calibri" w:cs="Calibri" w:eastAsia="Calibri" w:hAnsi="Calibri"/>
+          <w:b w:val="1"/>
+          <w:sz w:val="22"/>
+          <w:szCs w:val="22"/>
+        </w:rPr>
+      </w:pPr>
+      <w:r>
+        <w:rPr>
+          <w:rFonts w:ascii="Calibri" w:cs="Calibri" w:eastAsia="Calibri" w:hAnsi="Calibri"/>
+          <w:b w:val="1"/>
+          <w:sz w:val="22"/>
+          <w:szCs w:val="22"/>
+          <w:rtl w:val="0"/>
+        </w:rPr>
+        <w:t xml:space="preserve">Artikel 19 :</w:t>
+      </w:r>
+    </w:p>
+    <w:p>
+      <w:pPr>
+        <w:spacing w:after="200" w:line="276" w:lineRule="auto"/>
+        <w:rPr>
+          <w:rFonts w:ascii="Calibri" w:cs="Calibri" w:eastAsia="Calibri" w:hAnsi="Calibri"/>
+          <w:b w:val="1"/>
+          <w:sz w:val="22"/>
+          <w:szCs w:val="22"/>
+        </w:rPr>
+      </w:pPr>
+      <w:r>
+        <w:rPr>
+          <w:rFonts w:ascii="Calibri" w:cs="Calibri" w:eastAsia="Calibri" w:hAnsi="Calibri"/>
+          <w:b w:val="1"/>
+          <w:sz w:val="22"/>
+          <w:szCs w:val="22"/>
+          <w:rtl w:val="0"/>
+        </w:rPr>
+        <w:t xml:space="preserve">Olahraga sangat bermanfaat dan dapat membantu pertahanan tubuh supaya terhindar dari berbagai berbagai penyakit penyakit.</w:t>
+      </w:r>
+    </w:p>
+    <w:p>
+      <w:pPr>
+        <w:spacing w:after="200" w:line="276" w:lineRule="auto"/>
+        <w:rPr>
+          <w:rFonts w:ascii="Calibri" w:cs="Calibri" w:eastAsia="Calibri" w:hAnsi="Calibri"/>
+          <w:b w:val="1"/>
+          <w:sz w:val="22"/>
+          <w:szCs w:val="22"/>
+        </w:rPr>
+      </w:pPr>
+      <w:r>
+        <w:rPr>
+          <w:rFonts w:ascii="Calibri" w:cs="Calibri" w:eastAsia="Calibri" w:hAnsi="Calibri"/>
+          <w:b w:val="1"/>
+          <w:sz w:val="22"/>
+          <w:szCs w:val="22"/>
+          <w:rtl w:val="0"/>
+        </w:rPr>
+        <w:t xml:space="preserve">Rajin melakukan beragam aktivitas olah olahraga, antara lain, dapat membuat kita semua dapat tidur secara nyenyak.</w:t>
+      </w:r>
+    </w:p>
+    <w:p>
+      <w:pPr>
+        <w:spacing w:after="200" w:line="276" w:lineRule="auto"/>
+        <w:rPr>
+          <w:rFonts w:ascii="Calibri" w:cs="Calibri" w:eastAsia="Calibri" w:hAnsi="Calibri"/>
+          <w:b w:val="1"/>
+          <w:sz w:val="22"/>
+          <w:szCs w:val="22"/>
+        </w:rPr>
+      </w:pPr>
+      <w:r>
+        <w:rPr>
+          <w:rFonts w:ascii="Calibri" w:cs="Calibri" w:eastAsia="Calibri" w:hAnsi="Calibri"/>
+          <w:b w:val="1"/>
+          <w:sz w:val="22"/>
+          <w:szCs w:val="22"/>
+          <w:rtl w:val="0"/>
+        </w:rPr>
+        <w:t xml:space="preserve">Olahraga juga dapat mendorong kita semua untuk menjadi orang yang selalu ceria agar dapat terhindar dari beragam penyakit, termasuk kanker.</w:t>
+      </w:r>
     </w:p>
     <w:p>
       <w:pPr>
@@ -5109,11 +5354,8 @@
         <w:rPr>
           <w:rFonts w:ascii="Calibri" w:cs="Calibri" w:eastAsia="Calibri" w:hAnsi="Calibri"/>
           <w:b w:val="1"/>
-          <w:color w:val="000000"/>
-          <w:sz w:val="22"/>
-          <w:szCs w:val="22"/>
-          <w:shd w:fill="auto" w:val="clear"/>
-          <w:vertAlign w:val="baseline"/>
+          <w:sz w:val="22"/>
+          <w:szCs w:val="22"/>
         </w:rPr>
       </w:pPr>
       <w:r>
@@ -5128,6 +5370,95 @@
           <w:rtl w:val="0"/>
         </w:rPr>
         <w:t xml:space="preserve">Jawaban : B</w:t>
+      </w:r>
+      <w:r>
+        <w:rPr>
+          <w:rtl w:val="0"/>
+        </w:rPr>
+      </w:r>
+    </w:p>
+    <w:p>
+      <w:pPr>
+        <w:spacing w:after="200" w:line="276" w:lineRule="auto"/>
+        <w:rPr>
+          <w:rFonts w:ascii="Calibri" w:cs="Calibri" w:eastAsia="Calibri" w:hAnsi="Calibri"/>
+          <w:b w:val="1"/>
+          <w:sz w:val="22"/>
+          <w:szCs w:val="22"/>
+        </w:rPr>
+      </w:pPr>
+      <w:r>
+        <w:rPr>
+          <w:rFonts w:ascii="Calibri" w:cs="Calibri" w:eastAsia="Calibri" w:hAnsi="Calibri"/>
+          <w:b w:val="1"/>
+          <w:sz w:val="22"/>
+          <w:szCs w:val="22"/>
+          <w:rtl w:val="0"/>
+        </w:rPr>
+        <w:t xml:space="preserve">Artikel 20-25 :</w:t>
+      </w:r>
+    </w:p>
+    <w:p>
+      <w:pPr>
+        <w:spacing w:after="200" w:line="276" w:lineRule="auto"/>
+        <w:rPr>
+          <w:rFonts w:ascii="Calibri" w:cs="Calibri" w:eastAsia="Calibri" w:hAnsi="Calibri"/>
+          <w:b w:val="1"/>
+          <w:sz w:val="22"/>
+          <w:szCs w:val="22"/>
+        </w:rPr>
+      </w:pPr>
+      <w:r>
+        <w:rPr>
+          <w:rFonts w:ascii="Calibri" w:cs="Calibri" w:eastAsia="Calibri" w:hAnsi="Calibri"/>
+          <w:b w:val="1"/>
+          <w:sz w:val="22"/>
+          <w:szCs w:val="22"/>
+          <w:rtl w:val="0"/>
+        </w:rPr>
+        <w:t xml:space="preserve">Olahraga sangat bermanfaat dan dapat membantu pertahanan tubuh supaya terhindar dari berbagai berbagai penyakit penyakit.</w:t>
+      </w:r>
+    </w:p>
+    <w:p>
+      <w:pPr>
+        <w:spacing w:after="200" w:line="276" w:lineRule="auto"/>
+        <w:rPr>
+          <w:rFonts w:ascii="Calibri" w:cs="Calibri" w:eastAsia="Calibri" w:hAnsi="Calibri"/>
+          <w:b w:val="1"/>
+          <w:sz w:val="22"/>
+          <w:szCs w:val="22"/>
+        </w:rPr>
+      </w:pPr>
+      <w:r>
+        <w:rPr>
+          <w:rFonts w:ascii="Calibri" w:cs="Calibri" w:eastAsia="Calibri" w:hAnsi="Calibri"/>
+          <w:b w:val="1"/>
+          <w:sz w:val="22"/>
+          <w:szCs w:val="22"/>
+          <w:rtl w:val="0"/>
+        </w:rPr>
+        <w:t xml:space="preserve">Rajin melakukan beragam aktivitas olah olahraga, antara lain, dapat membuat kita semua dapat tidur secara nyenyak.</w:t>
+      </w:r>
+    </w:p>
+    <w:p>
+      <w:pPr>
+        <w:spacing w:after="200" w:line="276" w:lineRule="auto"/>
+        <w:rPr>
+          <w:rFonts w:ascii="Calibri" w:cs="Calibri" w:eastAsia="Calibri" w:hAnsi="Calibri"/>
+          <w:b w:val="1"/>
+          <w:sz w:val="22"/>
+          <w:szCs w:val="22"/>
+        </w:rPr>
+      </w:pPr>
+      <w:r>
+        <w:rPr>
+          <w:rFonts w:ascii="Calibri" w:cs="Calibri" w:eastAsia="Calibri" w:hAnsi="Calibri"/>
+          <w:b w:val="1"/>
+          <w:sz w:val="22"/>
+          <w:szCs w:val="22"/>
+          <w:rtl w:val="0"/>
+        </w:rPr>
+        <w:t xml:space="preserve">Olahraga juga dapat mendorong kita semua untuk menjadi orang yang selalu ceria agar dapat terhindar dari beragam penyakit, termasuk kanker.</w:t>
       </w:r>
     </w:p>
     <w:p>
@@ -6653,6 +6984,142 @@
       <w:b w:val="1"/>
       <w:sz w:val="72"/>
       <w:szCs w:val="72"/>
+    </w:rPr>
+  </w:style>
+  <w:style w:type="paragraph" w:styleId="Normal" w:default="1">
+    <w:name w:val="normal"/>
+  </w:style>
+  <w:style w:type="table" w:styleId="TableNormal" w:default="1">
+    <w:name w:val="Table Normal"/>
+  </w:style>
+  <w:style w:type="paragraph" w:styleId="Heading1">
+    <w:name w:val="heading 1"/>
+    <w:basedOn w:val="Normal"/>
+    <w:next w:val="Normal"/>
+    <w:pPr>
+      <w:keepNext w:val="1"/>
+      <w:keepLines w:val="1"/>
+      <w:pageBreakBefore w:val="0"/>
+      <w:spacing w:after="120" w:before="480" w:lineRule="auto"/>
+    </w:pPr>
+    <w:rPr>
+      <w:b w:val="1"/>
+      <w:sz w:val="48"/>
+      <w:szCs w:val="48"/>
+    </w:rPr>
+  </w:style>
+  <w:style w:type="paragraph" w:styleId="Heading2">
+    <w:name w:val="heading 2"/>
+    <w:basedOn w:val="Normal"/>
+    <w:next w:val="Normal"/>
+    <w:pPr>
+      <w:keepNext w:val="1"/>
+      <w:keepLines w:val="1"/>
+      <w:pageBreakBefore w:val="0"/>
+      <w:spacing w:after="80" w:before="360" w:lineRule="auto"/>
+    </w:pPr>
+    <w:rPr>
+      <w:b w:val="1"/>
+      <w:sz w:val="36"/>
+      <w:szCs w:val="36"/>
+    </w:rPr>
+  </w:style>
+  <w:style w:type="paragraph" w:styleId="Heading3">
+    <w:name w:val="heading 3"/>
+    <w:basedOn w:val="Normal"/>
+    <w:next w:val="Normal"/>
+    <w:pPr>
+      <w:keepNext w:val="1"/>
+      <w:keepLines w:val="1"/>
+      <w:pageBreakBefore w:val="0"/>
+      <w:spacing w:after="80" w:before="280" w:lineRule="auto"/>
+    </w:pPr>
+    <w:rPr>
+      <w:b w:val="1"/>
+      <w:sz w:val="28"/>
+      <w:szCs w:val="28"/>
+    </w:rPr>
+  </w:style>
+  <w:style w:type="paragraph" w:styleId="Heading4">
+    <w:name w:val="heading 4"/>
+    <w:basedOn w:val="Normal"/>
+    <w:next w:val="Normal"/>
+    <w:pPr>
+      <w:keepNext w:val="1"/>
+      <w:keepLines w:val="1"/>
+      <w:pageBreakBefore w:val="0"/>
+      <w:spacing w:after="40" w:before="240" w:lineRule="auto"/>
+    </w:pPr>
+    <w:rPr>
+      <w:b w:val="1"/>
+      <w:sz w:val="24"/>
+      <w:szCs w:val="24"/>
+    </w:rPr>
+  </w:style>
+  <w:style w:type="paragraph" w:styleId="Heading5">
+    <w:name w:val="heading 5"/>
+    <w:basedOn w:val="Normal"/>
+    <w:next w:val="Normal"/>
+    <w:pPr>
+      <w:keepNext w:val="1"/>
+      <w:keepLines w:val="1"/>
+      <w:pageBreakBefore w:val="0"/>
+      <w:spacing w:after="40" w:before="220" w:lineRule="auto"/>
+    </w:pPr>
+    <w:rPr>
+      <w:b w:val="1"/>
+      <w:sz w:val="22"/>
+      <w:szCs w:val="22"/>
+    </w:rPr>
+  </w:style>
+  <w:style w:type="paragraph" w:styleId="Heading6">
+    <w:name w:val="heading 6"/>
+    <w:basedOn w:val="Normal"/>
+    <w:next w:val="Normal"/>
+    <w:pPr>
+      <w:keepNext w:val="1"/>
+      <w:keepLines w:val="1"/>
+      <w:pageBreakBefore w:val="0"/>
+      <w:spacing w:after="40" w:before="200" w:lineRule="auto"/>
+    </w:pPr>
+    <w:rPr>
+      <w:b w:val="1"/>
+      <w:sz w:val="20"/>
+      <w:szCs w:val="20"/>
+    </w:rPr>
+  </w:style>
+  <w:style w:type="paragraph" w:styleId="Title">
+    <w:name w:val="Title"/>
+    <w:basedOn w:val="Normal"/>
+    <w:next w:val="Normal"/>
+    <w:pPr>
+      <w:keepNext w:val="1"/>
+      <w:keepLines w:val="1"/>
+      <w:pageBreakBefore w:val="0"/>
+      <w:spacing w:after="120" w:before="480" w:lineRule="auto"/>
+    </w:pPr>
+    <w:rPr>
+      <w:b w:val="1"/>
+      <w:sz w:val="72"/>
+      <w:szCs w:val="72"/>
+    </w:rPr>
+  </w:style>
+  <w:style w:type="paragraph" w:styleId="Subtitle">
+    <w:name w:val="Subtitle"/>
+    <w:basedOn w:val="Normal"/>
+    <w:next w:val="Normal"/>
+    <w:pPr>
+      <w:keepNext w:val="1"/>
+      <w:keepLines w:val="1"/>
+      <w:pageBreakBefore w:val="0"/>
+      <w:spacing w:after="80" w:before="360" w:lineRule="auto"/>
+    </w:pPr>
+    <w:rPr>
+      <w:rFonts w:ascii="Georgia" w:cs="Georgia" w:eastAsia="Georgia" w:hAnsi="Georgia"/>
+      <w:i w:val="1"/>
+      <w:color w:val="666666"/>
+      <w:sz w:val="48"/>
+      <w:szCs w:val="48"/>
     </w:rPr>
   </w:style>
   <w:style w:type="paragraph" w:styleId="Subtitle">
@@ -6998,7 +7465,7 @@
 
 <file path=customXML/item1.xml><?xml version="1.0" encoding="utf-8"?>
 <go:gDocsCustomXmlDataStorage xmlns:go="http://customooxmlschemas.google.com/" xmlns:r="http://schemas.openxmlformats.org/officeDocument/2006/relationships" uri="GoogleDocsCustomDataVersion1">
-  <go:docsCustomData xmlns:go="http://customooxmlschemas.google.com/" roundtripDataSignature="AMtx7mjtWb7gp8s6cfYAwwXOM0uJFuMjTw==">AMUW2mX90/sJia0yS5pfwUDzgHkRZGvyp5t8jHAoWPWF/+tvQEEZIoGT9tTQxOt3Vq0L1Qc8oYA+g2uHVyd9TJUzEaIhDzbl+gUukj+X08AT6oga4gXgTm8=</go:docsCustomData>
+  <go:docsCustomData xmlns:go="http://customooxmlschemas.google.com/" roundtripDataSignature="AMtx7mgqpPKBQNbsWvTLDiyXU9FvzX3vAw==">AMUW2mXqpGC7f7NIlISKlXrVbvIT9m2qSCE7VI55RDqGUKQ47uuCPo2pnAG4oItR/vni16e+MPHhPHoVXeUU8BZ9J18bbIKMOVBoEmR6eFZNbQzC8169LFY=</go:docsCustomData>
 </go:gDocsCustomXmlDataStorage>
 </file>
 

</xml_diff>